<commit_message>
Further Refactoring to use Strategy Design pattern to lookup the correct supplier
</commit_message>
<xml_diff>
--- a/Garage-Parts-Mgt-Technical-Design-v1.docx
+++ b/Garage-Parts-Mgt-Technical-Design-v1.docx
@@ -53,7 +53,7 @@
           <w:r>
             <w:fldChar w:fldCharType="separate"/>
           </w:r>
-          <w:hyperlink w:anchor="_Toc188136302" w:history="1">
+          <w:hyperlink w:anchor="_Toc188182684" w:history="1">
             <w:r>
               <w:rPr>
                 <w:rStyle w:val="Hyperlink"/>
@@ -73,7 +73,7 @@
                 <w:rStyle w:val="Hyperlink"/>
                 <w:noProof/>
               </w:rPr>
-              <w:t xml:space="preserve">Introduction </w:t>
+              <w:t>Introduction)</w:t>
             </w:r>
             <w:r>
               <w:rPr>
@@ -94,7 +94,7 @@
                 <w:noProof/>
                 <w:webHidden/>
               </w:rPr>
-              <w:instrText xml:space="preserve"> PAGEREF _Toc188136302 \h </w:instrText>
+              <w:instrText xml:space="preserve"> PAGEREF _Toc188182684 \h </w:instrText>
             </w:r>
             <w:r>
               <w:rPr>
@@ -137,7 +137,7 @@
               <w:noProof/>
             </w:rPr>
           </w:pPr>
-          <w:hyperlink w:anchor="_Toc188136303" w:history="1">
+          <w:hyperlink w:anchor="_Toc188182685" w:history="1">
             <w:r>
               <w:rPr>
                 <w:rStyle w:val="Hyperlink"/>
@@ -178,7 +178,7 @@
                 <w:noProof/>
                 <w:webHidden/>
               </w:rPr>
-              <w:instrText xml:space="preserve"> PAGEREF _Toc188136303 \h </w:instrText>
+              <w:instrText xml:space="preserve"> PAGEREF _Toc188182685 \h </w:instrText>
             </w:r>
             <w:r>
               <w:rPr>
@@ -221,7 +221,7 @@
               <w:noProof/>
             </w:rPr>
           </w:pPr>
-          <w:hyperlink w:anchor="_Toc188136304" w:history="1">
+          <w:hyperlink w:anchor="_Toc188182686" w:history="1">
             <w:r>
               <w:rPr>
                 <w:rStyle w:val="Hyperlink"/>
@@ -262,7 +262,7 @@
                 <w:noProof/>
                 <w:webHidden/>
               </w:rPr>
-              <w:instrText xml:space="preserve"> PAGEREF _Toc188136304 \h </w:instrText>
+              <w:instrText xml:space="preserve"> PAGEREF _Toc188182686 \h </w:instrText>
             </w:r>
             <w:r>
               <w:rPr>
@@ -305,7 +305,7 @@
               <w:noProof/>
             </w:rPr>
           </w:pPr>
-          <w:hyperlink w:anchor="_Toc188136305" w:history="1">
+          <w:hyperlink w:anchor="_Toc188182687" w:history="1">
             <w:r>
               <w:rPr>
                 <w:rStyle w:val="Hyperlink"/>
@@ -346,7 +346,7 @@
                 <w:noProof/>
                 <w:webHidden/>
               </w:rPr>
-              <w:instrText xml:space="preserve"> PAGEREF _Toc188136305 \h </w:instrText>
+              <w:instrText xml:space="preserve"> PAGEREF _Toc188182687 \h </w:instrText>
             </w:r>
             <w:r>
               <w:rPr>
@@ -389,7 +389,7 @@
               <w:noProof/>
             </w:rPr>
           </w:pPr>
-          <w:hyperlink w:anchor="_Toc188136306" w:history="1">
+          <w:hyperlink w:anchor="_Toc188182688" w:history="1">
             <w:r>
               <w:rPr>
                 <w:rStyle w:val="Hyperlink"/>
@@ -430,7 +430,7 @@
                 <w:noProof/>
                 <w:webHidden/>
               </w:rPr>
-              <w:instrText xml:space="preserve"> PAGEREF _Toc188136306 \h </w:instrText>
+              <w:instrText xml:space="preserve"> PAGEREF _Toc188182688 \h </w:instrText>
             </w:r>
             <w:r>
               <w:rPr>
@@ -473,7 +473,7 @@
               <w:noProof/>
             </w:rPr>
           </w:pPr>
-          <w:hyperlink w:anchor="_Toc188136307" w:history="1">
+          <w:hyperlink w:anchor="_Toc188182689" w:history="1">
             <w:r>
               <w:rPr>
                 <w:rStyle w:val="Hyperlink"/>
@@ -514,7 +514,7 @@
                 <w:noProof/>
                 <w:webHidden/>
               </w:rPr>
-              <w:instrText xml:space="preserve"> PAGEREF _Toc188136307 \h </w:instrText>
+              <w:instrText xml:space="preserve"> PAGEREF _Toc188182689 \h </w:instrText>
             </w:r>
             <w:r>
               <w:rPr>
@@ -557,7 +557,7 @@
               <w:noProof/>
             </w:rPr>
           </w:pPr>
-          <w:hyperlink w:anchor="_Toc188136308" w:history="1">
+          <w:hyperlink w:anchor="_Toc188182690" w:history="1">
             <w:r>
               <w:rPr>
                 <w:rStyle w:val="Hyperlink"/>
@@ -598,7 +598,7 @@
                 <w:noProof/>
                 <w:webHidden/>
               </w:rPr>
-              <w:instrText xml:space="preserve"> PAGEREF _Toc188136308 \h </w:instrText>
+              <w:instrText xml:space="preserve"> PAGEREF _Toc188182690 \h </w:instrText>
             </w:r>
             <w:r>
               <w:rPr>
@@ -641,7 +641,7 @@
               <w:noProof/>
             </w:rPr>
           </w:pPr>
-          <w:hyperlink w:anchor="_Toc188136309" w:history="1">
+          <w:hyperlink w:anchor="_Toc188182691" w:history="1">
             <w:r>
               <w:rPr>
                 <w:rStyle w:val="Hyperlink"/>
@@ -682,7 +682,7 @@
                 <w:noProof/>
                 <w:webHidden/>
               </w:rPr>
-              <w:instrText xml:space="preserve"> PAGEREF _Toc188136309 \h </w:instrText>
+              <w:instrText xml:space="preserve"> PAGEREF _Toc188182691 \h </w:instrText>
             </w:r>
             <w:r>
               <w:rPr>
@@ -725,7 +725,7 @@
               <w:noProof/>
             </w:rPr>
           </w:pPr>
-          <w:hyperlink w:anchor="_Toc188136310" w:history="1">
+          <w:hyperlink w:anchor="_Toc188182692" w:history="1">
             <w:r>
               <w:rPr>
                 <w:rStyle w:val="Hyperlink"/>
@@ -766,7 +766,7 @@
                 <w:noProof/>
                 <w:webHidden/>
               </w:rPr>
-              <w:instrText xml:space="preserve"> PAGEREF _Toc188136310 \h </w:instrText>
+              <w:instrText xml:space="preserve"> PAGEREF _Toc188182692 \h </w:instrText>
             </w:r>
             <w:r>
               <w:rPr>
@@ -809,7 +809,7 @@
               <w:noProof/>
             </w:rPr>
           </w:pPr>
-          <w:hyperlink w:anchor="_Toc188136311" w:history="1">
+          <w:hyperlink w:anchor="_Toc188182693" w:history="1">
             <w:r>
               <w:rPr>
                 <w:rStyle w:val="Hyperlink"/>
@@ -850,7 +850,7 @@
                 <w:noProof/>
                 <w:webHidden/>
               </w:rPr>
-              <w:instrText xml:space="preserve"> PAGEREF _Toc188136311 \h </w:instrText>
+              <w:instrText xml:space="preserve"> PAGEREF _Toc188182693 \h </w:instrText>
             </w:r>
             <w:r>
               <w:rPr>
@@ -893,7 +893,7 @@
               <w:noProof/>
             </w:rPr>
           </w:pPr>
-          <w:hyperlink w:anchor="_Toc188136312" w:history="1">
+          <w:hyperlink w:anchor="_Toc188182694" w:history="1">
             <w:r>
               <w:rPr>
                 <w:rStyle w:val="Hyperlink"/>
@@ -934,7 +934,7 @@
                 <w:noProof/>
                 <w:webHidden/>
               </w:rPr>
-              <w:instrText xml:space="preserve"> PAGEREF _Toc188136312 \h </w:instrText>
+              <w:instrText xml:space="preserve"> PAGEREF _Toc188182694 \h </w:instrText>
             </w:r>
             <w:r>
               <w:rPr>
@@ -977,7 +977,7 @@
               <w:noProof/>
             </w:rPr>
           </w:pPr>
-          <w:hyperlink w:anchor="_Toc188136313" w:history="1">
+          <w:hyperlink w:anchor="_Toc188182695" w:history="1">
             <w:r>
               <w:rPr>
                 <w:rStyle w:val="Hyperlink"/>
@@ -1018,7 +1018,7 @@
                 <w:noProof/>
                 <w:webHidden/>
               </w:rPr>
-              <w:instrText xml:space="preserve"> PAGEREF _Toc188136313 \h </w:instrText>
+              <w:instrText xml:space="preserve"> PAGEREF _Toc188182695 \h </w:instrText>
             </w:r>
             <w:r>
               <w:rPr>
@@ -1061,7 +1061,7 @@
               <w:noProof/>
             </w:rPr>
           </w:pPr>
-          <w:hyperlink w:anchor="_Toc188136314" w:history="1">
+          <w:hyperlink w:anchor="_Toc188182696" w:history="1">
             <w:r>
               <w:rPr>
                 <w:rStyle w:val="Hyperlink"/>
@@ -1102,7 +1102,7 @@
                 <w:noProof/>
                 <w:webHidden/>
               </w:rPr>
-              <w:instrText xml:space="preserve"> PAGEREF _Toc188136314 \h </w:instrText>
+              <w:instrText xml:space="preserve"> PAGEREF _Toc188182696 \h </w:instrText>
             </w:r>
             <w:r>
               <w:rPr>
@@ -1145,7 +1145,7 @@
               <w:noProof/>
             </w:rPr>
           </w:pPr>
-          <w:hyperlink w:anchor="_Toc188136315" w:history="1">
+          <w:hyperlink w:anchor="_Toc188182697" w:history="1">
             <w:r>
               <w:rPr>
                 <w:rStyle w:val="Hyperlink"/>
@@ -1186,7 +1186,7 @@
                 <w:noProof/>
                 <w:webHidden/>
               </w:rPr>
-              <w:instrText xml:space="preserve"> PAGEREF _Toc188136315 \h </w:instrText>
+              <w:instrText xml:space="preserve"> PAGEREF _Toc188182697 \h </w:instrText>
             </w:r>
             <w:r>
               <w:rPr>
@@ -1229,7 +1229,7 @@
               <w:noProof/>
             </w:rPr>
           </w:pPr>
-          <w:hyperlink w:anchor="_Toc188136316" w:history="1">
+          <w:hyperlink w:anchor="_Toc188182698" w:history="1">
             <w:r>
               <w:rPr>
                 <w:rStyle w:val="Hyperlink"/>
@@ -1270,7 +1270,7 @@
                 <w:noProof/>
                 <w:webHidden/>
               </w:rPr>
-              <w:instrText xml:space="preserve"> PAGEREF _Toc188136316 \h </w:instrText>
+              <w:instrText xml:space="preserve"> PAGEREF _Toc188182698 \h </w:instrText>
             </w:r>
             <w:r>
               <w:rPr>
@@ -1313,7 +1313,7 @@
               <w:noProof/>
             </w:rPr>
           </w:pPr>
-          <w:hyperlink w:anchor="_Toc188136317" w:history="1">
+          <w:hyperlink w:anchor="_Toc188182699" w:history="1">
             <w:r>
               <w:rPr>
                 <w:rStyle w:val="Hyperlink"/>
@@ -1354,7 +1354,7 @@
                 <w:noProof/>
                 <w:webHidden/>
               </w:rPr>
-              <w:instrText xml:space="preserve"> PAGEREF _Toc188136317 \h </w:instrText>
+              <w:instrText xml:space="preserve"> PAGEREF _Toc188182699 \h </w:instrText>
             </w:r>
             <w:r>
               <w:rPr>
@@ -1397,7 +1397,7 @@
               <w:noProof/>
             </w:rPr>
           </w:pPr>
-          <w:hyperlink w:anchor="_Toc188136318" w:history="1">
+          <w:hyperlink w:anchor="_Toc188182700" w:history="1">
             <w:r>
               <w:rPr>
                 <w:rStyle w:val="Hyperlink"/>
@@ -1438,7 +1438,91 @@
                 <w:noProof/>
                 <w:webHidden/>
               </w:rPr>
-              <w:instrText xml:space="preserve"> PAGEREF _Toc188136318 \h </w:instrText>
+              <w:instrText xml:space="preserve"> PAGEREF _Toc188182700 \h </w:instrText>
+            </w:r>
+            <w:r>
+              <w:rPr>
+                <w:noProof/>
+                <w:webHidden/>
+              </w:rPr>
+            </w:r>
+            <w:r>
+              <w:rPr>
+                <w:noProof/>
+                <w:webHidden/>
+              </w:rPr>
+              <w:fldChar w:fldCharType="separate"/>
+            </w:r>
+            <w:r>
+              <w:rPr>
+                <w:noProof/>
+                <w:webHidden/>
+              </w:rPr>
+              <w:t>8</w:t>
+            </w:r>
+            <w:r>
+              <w:rPr>
+                <w:noProof/>
+                <w:webHidden/>
+              </w:rPr>
+              <w:fldChar w:fldCharType="end"/>
+            </w:r>
+          </w:hyperlink>
+        </w:p>
+        <w:p>
+          <w:pPr>
+            <w:pStyle w:val="TOC1"/>
+            <w:tabs>
+              <w:tab w:val="left" w:pos="440"/>
+              <w:tab w:val="right" w:leader="dot" w:pos="9350"/>
+            </w:tabs>
+            <w:rPr>
+              <w:rFonts w:eastAsiaTheme="minorEastAsia"/>
+              <w:noProof/>
+            </w:rPr>
+          </w:pPr>
+          <w:hyperlink w:anchor="_Toc188182701" w:history="1">
+            <w:r>
+              <w:rPr>
+                <w:rStyle w:val="Hyperlink"/>
+                <w:noProof/>
+              </w:rPr>
+              <w:t>6-</w:t>
+            </w:r>
+            <w:r>
+              <w:rPr>
+                <w:rFonts w:eastAsiaTheme="minorEastAsia"/>
+                <w:noProof/>
+              </w:rPr>
+              <w:tab/>
+            </w:r>
+            <w:r>
+              <w:rPr>
+                <w:rStyle w:val="Hyperlink"/>
+                <w:noProof/>
+              </w:rPr>
+              <w:t>Future Improvements/Enhancements</w:t>
+            </w:r>
+            <w:r>
+              <w:rPr>
+                <w:noProof/>
+                <w:webHidden/>
+              </w:rPr>
+              <w:tab/>
+            </w:r>
+            <w:r>
+              <w:rPr>
+                <w:noProof/>
+                <w:webHidden/>
+              </w:rPr>
+              <w:fldChar w:fldCharType="begin"/>
+            </w:r>
+            <w:r>
+              <w:rPr>
+                <w:noProof/>
+                <w:webHidden/>
+              </w:rPr>
+              <w:instrText xml:space="preserve"> PAGEREF _Toc188182701 \h </w:instrText>
             </w:r>
             <w:r>
               <w:rPr>
@@ -1494,10 +1578,12 @@
           <w:numId w:val="1"/>
         </w:numPr>
       </w:pPr>
+      <w:bookmarkStart w:id="0" w:name="_Toc188182684"/>
       <w:r>
         <w:lastRenderedPageBreak/>
         <w:t>Introduction)</w:t>
       </w:r>
+      <w:bookmarkEnd w:id="0"/>
     </w:p>
     <w:p>
       <w:pPr>
@@ -1507,7 +1593,7 @@
           <w:numId w:val="2"/>
         </w:numPr>
       </w:pPr>
-      <w:bookmarkStart w:id="0" w:name="_Toc188136303"/>
+      <w:bookmarkStart w:id="1" w:name="_Toc188182685"/>
       <w:r>
         <w:t>Garage Parts Management overview</w:t>
       </w:r>
@@ -1517,7 +1603,7 @@
       <w:r>
         <w:t>:</w:t>
       </w:r>
-      <w:bookmarkEnd w:id="0"/>
+      <w:bookmarkEnd w:id="1"/>
     </w:p>
     <w:p>
       <w:pPr>
@@ -1536,11 +1622,11 @@
           <w:numId w:val="1"/>
         </w:numPr>
       </w:pPr>
-      <w:bookmarkStart w:id="1" w:name="_Toc188136304"/>
+      <w:bookmarkStart w:id="2" w:name="_Toc188182686"/>
       <w:r>
         <w:t>Requirement Overview (Functional and Non-Functional)</w:t>
       </w:r>
-      <w:bookmarkEnd w:id="1"/>
+      <w:bookmarkEnd w:id="2"/>
     </w:p>
     <w:p/>
     <w:p>
@@ -1551,11 +1637,11 @@
           <w:numId w:val="5"/>
         </w:numPr>
       </w:pPr>
-      <w:bookmarkStart w:id="2" w:name="_Toc188136305"/>
+      <w:bookmarkStart w:id="3" w:name="_Toc188182687"/>
       <w:r>
         <w:t>Functional Requirements</w:t>
       </w:r>
-      <w:bookmarkEnd w:id="2"/>
+      <w:bookmarkEnd w:id="3"/>
     </w:p>
     <w:p>
       <w:pPr>
@@ -1687,14 +1773,11 @@
           <w:numId w:val="5"/>
         </w:numPr>
       </w:pPr>
-      <w:bookmarkStart w:id="3" w:name="_Toc188136306"/>
-      <w:r>
-        <w:t>Non-</w:t>
-      </w:r>
-      <w:r>
-        <w:t>Functional Requirements</w:t>
-      </w:r>
-      <w:bookmarkEnd w:id="3"/>
+      <w:bookmarkStart w:id="4" w:name="_Toc188182688"/>
+      <w:r>
+        <w:t>Non-Functional Requirements</w:t>
+      </w:r>
+      <w:bookmarkEnd w:id="4"/>
     </w:p>
     <w:p>
       <w:pPr>
@@ -1810,9 +1893,134 @@
       </w:r>
     </w:p>
     <w:p>
+      <w:pPr>
+        <w:pStyle w:val="Heading1"/>
+        <w:numPr>
+          <w:ilvl w:val="0"/>
+          <w:numId w:val="1"/>
+        </w:numPr>
+      </w:pPr>
+      <w:bookmarkStart w:id="5" w:name="_Toc188182689"/>
       <w:r>
         <w:lastRenderedPageBreak/>
-        <w:t xml:space="preserve">     </w:t>
+        <w:t>Assumptions</w:t>
+      </w:r>
+      <w:bookmarkEnd w:id="5"/>
+    </w:p>
+    <w:p>
+      <w:pPr>
+        <w:pStyle w:val="ListParagraph"/>
+        <w:numPr>
+          <w:ilvl w:val="0"/>
+          <w:numId w:val="6"/>
+        </w:numPr>
+        <w:rPr>
+          <w:rFonts w:cstheme="minorHAnsi"/>
+        </w:rPr>
+      </w:pPr>
+      <w:r>
+        <w:rPr>
+          <w:rFonts w:cstheme="minorHAnsi"/>
+        </w:rPr>
+        <w:t>Garage owner will manually update available qty of the parts on daily basis.</w:t>
+      </w:r>
+    </w:p>
+    <w:p>
+      <w:pPr>
+        <w:pStyle w:val="ListParagraph"/>
+        <w:numPr>
+          <w:ilvl w:val="0"/>
+          <w:numId w:val="6"/>
+        </w:numPr>
+        <w:rPr>
+          <w:rFonts w:cstheme="minorHAnsi"/>
+        </w:rPr>
+      </w:pPr>
+      <w:r>
+        <w:rPr>
+          <w:rFonts w:cstheme="minorHAnsi"/>
+        </w:rPr>
+        <w:t>No User Interface Components are required as part of this initial design.</w:t>
+      </w:r>
+    </w:p>
+    <w:p>
+      <w:pPr>
+        <w:pStyle w:val="ListParagraph"/>
+        <w:numPr>
+          <w:ilvl w:val="0"/>
+          <w:numId w:val="6"/>
+        </w:numPr>
+        <w:rPr>
+          <w:rFonts w:cstheme="minorHAnsi"/>
+        </w:rPr>
+      </w:pPr>
+      <w:r>
+        <w:rPr>
+          <w:rFonts w:cstheme="minorHAnsi"/>
+        </w:rPr>
+        <w:t>Require to build a cloud native microservices based solution to solve this problem.</w:t>
+      </w:r>
+    </w:p>
+    <w:p>
+      <w:pPr>
+        <w:pStyle w:val="ListParagraph"/>
+        <w:numPr>
+          <w:ilvl w:val="0"/>
+          <w:numId w:val="6"/>
+        </w:numPr>
+        <w:rPr>
+          <w:rFonts w:cstheme="minorHAnsi"/>
+        </w:rPr>
+      </w:pPr>
+      <w:r>
+        <w:rPr>
+          <w:rFonts w:cstheme="minorHAnsi"/>
+        </w:rPr>
+        <w:t>For the initial design and proof of concept any in-memory database like H2 can be used.</w:t>
+      </w:r>
+    </w:p>
+    <w:p>
+      <w:pPr>
+        <w:pStyle w:val="ListParagraph"/>
+        <w:numPr>
+          <w:ilvl w:val="0"/>
+          <w:numId w:val="6"/>
+        </w:numPr>
+        <w:rPr>
+          <w:rFonts w:cstheme="minorHAnsi"/>
+        </w:rPr>
+      </w:pPr>
+      <w:r>
+        <w:rPr>
+          <w:rFonts w:cstheme="minorHAnsi"/>
+        </w:rPr>
+        <w:t xml:space="preserve">It is not required to fully implement this solution with full </w:t>
+      </w:r>
+      <w:r>
+        <w:rPr>
+          <w:rFonts w:cstheme="minorHAnsi"/>
+        </w:rPr>
+        <w:t>low-level</w:t>
+      </w:r>
+      <w:r>
+        <w:rPr>
+          <w:rFonts w:cstheme="minorHAnsi"/>
+        </w:rPr>
+        <w:t xml:space="preserve"> code, but it is required to create the data models and major classes like controllers finalized in the design.</w:t>
+      </w:r>
+    </w:p>
+    <w:p>
+      <w:pPr>
+        <w:ind w:left="360"/>
+        <w:rPr>
+          <w:color w:val="FFFFFF" w:themeColor="background1"/>
+        </w:rPr>
+      </w:pPr>
+      <w:r>
+        <w:rPr>
+          <w:color w:val="FFFFFF" w:themeColor="background1"/>
+        </w:rPr>
+        <w:t>AL Madad Peerane Peer Gaus e Azam Dastagir</w:t>
       </w:r>
     </w:p>
     <w:p>
@@ -1823,141 +2031,11 @@
           <w:numId w:val="1"/>
         </w:numPr>
       </w:pPr>
-      <w:bookmarkStart w:id="4" w:name="_Toc188136307"/>
-      <w:r>
-        <w:t>Assumptions</w:t>
-      </w:r>
-      <w:bookmarkEnd w:id="4"/>
-    </w:p>
-    <w:p>
-      <w:pPr>
-        <w:pStyle w:val="ListParagraph"/>
-        <w:numPr>
-          <w:ilvl w:val="0"/>
-          <w:numId w:val="6"/>
-        </w:numPr>
-        <w:rPr>
-          <w:rFonts w:cstheme="minorHAnsi"/>
-        </w:rPr>
-      </w:pPr>
-      <w:r>
-        <w:rPr>
-          <w:rFonts w:cstheme="minorHAnsi"/>
-        </w:rPr>
-        <w:t>Garage owner will manually update available qty of the parts on daily basis.</w:t>
-      </w:r>
-    </w:p>
-    <w:p>
-      <w:pPr>
-        <w:pStyle w:val="ListParagraph"/>
-        <w:numPr>
-          <w:ilvl w:val="0"/>
-          <w:numId w:val="6"/>
-        </w:numPr>
-        <w:rPr>
-          <w:rFonts w:cstheme="minorHAnsi"/>
-        </w:rPr>
-      </w:pPr>
-      <w:r>
-        <w:rPr>
-          <w:rFonts w:cstheme="minorHAnsi"/>
-        </w:rPr>
-        <w:t>No User Interface Components are required as part of this initial design.</w:t>
-      </w:r>
-    </w:p>
-    <w:p>
-      <w:pPr>
-        <w:pStyle w:val="ListParagraph"/>
-        <w:numPr>
-          <w:ilvl w:val="0"/>
-          <w:numId w:val="6"/>
-        </w:numPr>
-        <w:rPr>
-          <w:rFonts w:cstheme="minorHAnsi"/>
-        </w:rPr>
-      </w:pPr>
-      <w:r>
-        <w:rPr>
-          <w:rFonts w:cstheme="minorHAnsi"/>
-        </w:rPr>
-        <w:t>Require to build a cloud native microservices based solution to solve this problem.</w:t>
-      </w:r>
-    </w:p>
-    <w:p>
-      <w:pPr>
-        <w:pStyle w:val="ListParagraph"/>
-        <w:numPr>
-          <w:ilvl w:val="0"/>
-          <w:numId w:val="6"/>
-        </w:numPr>
-        <w:rPr>
-          <w:rFonts w:cstheme="minorHAnsi"/>
-        </w:rPr>
-      </w:pPr>
-      <w:r>
-        <w:rPr>
-          <w:rFonts w:cstheme="minorHAnsi"/>
-        </w:rPr>
-        <w:t>For the initial design and proof of concept any in-memory database like H2 can be used.</w:t>
-      </w:r>
-    </w:p>
-    <w:p>
-      <w:pPr>
-        <w:pStyle w:val="ListParagraph"/>
-        <w:numPr>
-          <w:ilvl w:val="0"/>
-          <w:numId w:val="6"/>
-        </w:numPr>
-        <w:rPr>
-          <w:rFonts w:cstheme="minorHAnsi"/>
-        </w:rPr>
-      </w:pPr>
-      <w:r>
-        <w:rPr>
-          <w:rFonts w:cstheme="minorHAnsi"/>
-        </w:rPr>
-        <w:t xml:space="preserve">It is not required to fully implement this solution with full </w:t>
-      </w:r>
-      <w:r>
-        <w:rPr>
-          <w:rFonts w:cstheme="minorHAnsi"/>
-        </w:rPr>
-        <w:t>low-level</w:t>
-      </w:r>
-      <w:r>
-        <w:rPr>
-          <w:rFonts w:cstheme="minorHAnsi"/>
-        </w:rPr>
-        <w:t xml:space="preserve"> code, but it is required to create the data models and major classes like controllers finalized in the design.</w:t>
-      </w:r>
-    </w:p>
-    <w:p>
-      <w:pPr>
-        <w:ind w:left="360"/>
-        <w:rPr>
-          <w:color w:val="FFFFFF" w:themeColor="background1"/>
-        </w:rPr>
-      </w:pPr>
-      <w:r>
-        <w:rPr>
-          <w:color w:val="FFFFFF" w:themeColor="background1"/>
-        </w:rPr>
-        <w:t>AL Madad Peerane Peer Gaus e Azam Dastagir</w:t>
-      </w:r>
-    </w:p>
-    <w:p>
-      <w:pPr>
-        <w:pStyle w:val="Heading1"/>
-        <w:numPr>
-          <w:ilvl w:val="0"/>
-          <w:numId w:val="1"/>
-        </w:numPr>
-      </w:pPr>
-      <w:bookmarkStart w:id="5" w:name="_Toc188136308"/>
+      <w:bookmarkStart w:id="6" w:name="_Toc188182690"/>
       <w:r>
         <w:t>System Architecture</w:t>
       </w:r>
-      <w:bookmarkEnd w:id="5"/>
+      <w:bookmarkEnd w:id="6"/>
     </w:p>
     <w:p>
       <w:pPr>
@@ -1967,11 +2045,11 @@
           <w:numId w:val="4"/>
         </w:numPr>
       </w:pPr>
-      <w:bookmarkStart w:id="6" w:name="_Toc188136309"/>
+      <w:bookmarkStart w:id="7" w:name="_Toc188182691"/>
       <w:r>
         <w:t>High Level Architecture Diagram</w:t>
       </w:r>
-      <w:bookmarkEnd w:id="6"/>
+      <w:bookmarkEnd w:id="7"/>
     </w:p>
     <w:p>
       <w:pPr>
@@ -1995,10 +2073,10 @@
           <w:szCs w:val="24"/>
         </w:rPr>
         <w:drawing>
-          <wp:inline distT="0" distB="0" distL="0" distR="0" wp14:anchorId="0C19BB2A" wp14:editId="18E39DCD">
-            <wp:extent cx="5943600" cy="5228590"/>
-            <wp:effectExtent l="0" t="0" r="0" b="0"/>
-            <wp:docPr id="2" name="Picture 2"/>
+          <wp:inline distT="0" distB="0" distL="0" distR="0" wp14:anchorId="0FE5D40F" wp14:editId="02459EB6">
+            <wp:extent cx="5943600" cy="5229225"/>
+            <wp:effectExtent l="0" t="0" r="0" b="9525"/>
+            <wp:docPr id="1" name="Picture 1"/>
             <wp:cNvGraphicFramePr>
               <a:graphicFrameLocks xmlns:a="http://schemas.openxmlformats.org/drawingml/2006/main" noChangeAspect="1"/>
             </wp:cNvGraphicFramePr>
@@ -2006,7 +2084,7 @@
               <a:graphicData uri="http://schemas.openxmlformats.org/drawingml/2006/picture">
                 <pic:pic xmlns:pic="http://schemas.openxmlformats.org/drawingml/2006/picture">
                   <pic:nvPicPr>
-                    <pic:cNvPr id="0" name="Picture 2"/>
+                    <pic:cNvPr id="0" name="Picture 1"/>
                     <pic:cNvPicPr>
                       <a:picLocks noChangeAspect="1" noChangeArrowheads="1"/>
                     </pic:cNvPicPr>
@@ -2027,7 +2105,7 @@
                   <pic:spPr bwMode="auto">
                     <a:xfrm>
                       <a:off x="0" y="0"/>
-                      <a:ext cx="5943600" cy="5228590"/>
+                      <a:ext cx="5943600" cy="5229225"/>
                     </a:xfrm>
                     <a:prstGeom prst="rect">
                       <a:avLst/>
@@ -2046,13 +2124,23 @@
     </w:p>
     <w:p>
       <w:pPr>
+        <w:spacing w:after="0" w:line="240" w:lineRule="auto"/>
+        <w:rPr>
+          <w:rFonts w:ascii="Times New Roman" w:eastAsia="Times New Roman" w:hAnsi="Times New Roman" w:cs="Times New Roman"/>
+          <w:sz w:val="24"/>
+          <w:szCs w:val="24"/>
+        </w:rPr>
+      </w:pPr>
+    </w:p>
+    <w:p>
+      <w:pPr>
         <w:pStyle w:val="Heading2"/>
         <w:numPr>
           <w:ilvl w:val="0"/>
           <w:numId w:val="4"/>
         </w:numPr>
       </w:pPr>
-      <w:bookmarkStart w:id="7" w:name="_Toc188136310"/>
+      <w:bookmarkStart w:id="8" w:name="_Toc188182692"/>
       <w:r>
         <w:lastRenderedPageBreak/>
         <w:t>High Level Components</w:t>
@@ -2060,7 +2148,7 @@
       <w:r>
         <w:t xml:space="preserve"> with Low Level Design</w:t>
       </w:r>
-      <w:bookmarkEnd w:id="7"/>
+      <w:bookmarkEnd w:id="8"/>
     </w:p>
     <w:p>
       <w:pPr>
@@ -2899,29 +2987,17 @@
     </w:p>
     <w:p>
       <w:pPr>
-        <w:pStyle w:val="ListParagraph"/>
-        <w:ind w:left="1440"/>
-      </w:pPr>
-    </w:p>
-    <w:p>
-      <w:pPr>
-        <w:pStyle w:val="ListParagraph"/>
-        <w:ind w:left="1440"/>
-      </w:pPr>
-    </w:p>
-    <w:p>
-      <w:pPr>
         <w:pStyle w:val="Heading1"/>
         <w:numPr>
           <w:ilvl w:val="0"/>
           <w:numId w:val="1"/>
         </w:numPr>
       </w:pPr>
-      <w:bookmarkStart w:id="8" w:name="_Toc188136311"/>
+      <w:bookmarkStart w:id="9" w:name="_Toc188182693"/>
       <w:r>
         <w:t>How Non-Functional Requirements will be handled?</w:t>
       </w:r>
-      <w:bookmarkEnd w:id="8"/>
+      <w:bookmarkEnd w:id="9"/>
     </w:p>
     <w:p>
       <w:pPr>
@@ -2931,11 +3007,11 @@
           <w:numId w:val="3"/>
         </w:numPr>
       </w:pPr>
-      <w:bookmarkStart w:id="9" w:name="_Toc188136312"/>
+      <w:bookmarkStart w:id="10" w:name="_Toc188182694"/>
       <w:r>
         <w:t>Security</w:t>
       </w:r>
-      <w:bookmarkEnd w:id="9"/>
+      <w:bookmarkEnd w:id="10"/>
     </w:p>
     <w:p>
       <w:pPr>
@@ -2961,11 +3037,11 @@
         <w:t>Security in Design:</w:t>
       </w:r>
       <w:r>
-        <w:t xml:space="preserve"> Security should be incorporated when you design the system and identify vulnerabilities in the design by creating security threat models. Security threat models are usually created along with the architecture diagram and threat modelling </w:t>
+        <w:t xml:space="preserve"> Security should be incorporated when you design the system and identify vulnerabilities in the design by creating security threat models. Security threat models are usually created along with the architecture diagram and threat modelling tools like Microsoft Threat Modelling tools can be used to create the diagram and how </w:t>
       </w:r>
       <w:r>
         <w:lastRenderedPageBreak/>
-        <w:t>tools like Microsoft Threat Modelling tools can be used to create the diagram and how the components interact with each other and it will automatically list the potential vulnerabilities in the defined architecture.</w:t>
+        <w:t>the components interact with each other and it will automatically list the potential vulnerabilities in the defined architecture.</w:t>
       </w:r>
     </w:p>
     <w:p>
@@ -3175,16 +3251,11 @@
           <w:numId w:val="3"/>
         </w:numPr>
       </w:pPr>
-      <w:bookmarkStart w:id="10" w:name="_Toc188136313"/>
+      <w:bookmarkStart w:id="11" w:name="_Toc188182695"/>
       <w:r>
         <w:t>Reliability and Fault Tolerance</w:t>
       </w:r>
-      <w:bookmarkEnd w:id="10"/>
-    </w:p>
-    <w:p>
-      <w:pPr>
-        <w:ind w:left="720"/>
-      </w:pPr>
+      <w:bookmarkEnd w:id="11"/>
     </w:p>
     <w:p>
       <w:pPr>
@@ -3229,7 +3300,6 @@
           <w:b/>
           <w:bCs/>
         </w:rPr>
-        <w:lastRenderedPageBreak/>
         <w:t>Multi Region Replication for the Data:</w:t>
       </w:r>
       <w:r>
@@ -3249,6 +3319,7 @@
           <w:b/>
           <w:bCs/>
         </w:rPr>
+        <w:lastRenderedPageBreak/>
         <w:t xml:space="preserve">Use Observability Tools to Monitor the State of the services: </w:t>
       </w:r>
       <w:r>
@@ -3335,8 +3406,6 @@
           <w:numId w:val="8"/>
         </w:numPr>
       </w:pPr>
-      <w:bookmarkStart w:id="11" w:name="_GoBack"/>
-      <w:bookmarkEnd w:id="11"/>
       <w:r>
         <w:rPr>
           <w:b/>
@@ -3356,7 +3425,7 @@
           <w:numId w:val="3"/>
         </w:numPr>
       </w:pPr>
-      <w:bookmarkStart w:id="12" w:name="_Toc188136314"/>
+      <w:bookmarkStart w:id="12" w:name="_Toc188182696"/>
       <w:r>
         <w:t>Availability</w:t>
       </w:r>
@@ -3442,7 +3511,7 @@
           <w:numId w:val="3"/>
         </w:numPr>
       </w:pPr>
-      <w:bookmarkStart w:id="13" w:name="_Toc188136315"/>
+      <w:bookmarkStart w:id="13" w:name="_Toc188182697"/>
       <w:r>
         <w:t>Deployment Strategy and CI/CD</w:t>
       </w:r>
@@ -3529,7 +3598,7 @@
           <w:numId w:val="3"/>
         </w:numPr>
       </w:pPr>
-      <w:bookmarkStart w:id="14" w:name="_Toc188136316"/>
+      <w:bookmarkStart w:id="14" w:name="_Toc188182698"/>
       <w:r>
         <w:t>Observability</w:t>
       </w:r>
@@ -3558,7 +3627,7 @@
           <w:numId w:val="3"/>
         </w:numPr>
       </w:pPr>
-      <w:bookmarkStart w:id="15" w:name="_Toc188136317"/>
+      <w:bookmarkStart w:id="15" w:name="_Toc188182699"/>
       <w:r>
         <w:t>Extensibility</w:t>
       </w:r>
@@ -3583,7 +3652,7 @@
           <w:numId w:val="3"/>
         </w:numPr>
       </w:pPr>
-      <w:bookmarkStart w:id="16" w:name="_Toc188136318"/>
+      <w:bookmarkStart w:id="16" w:name="_Toc188182700"/>
       <w:r>
         <w:t>Cost Optimization</w:t>
       </w:r>
@@ -3612,8 +3681,150 @@
     <w:p>
       <w:pPr>
         <w:pStyle w:val="Heading1"/>
-        <w:ind w:left="720"/>
-      </w:pPr>
+        <w:numPr>
+          <w:ilvl w:val="0"/>
+          <w:numId w:val="1"/>
+        </w:numPr>
+      </w:pPr>
+      <w:bookmarkStart w:id="17" w:name="_Toc188182701"/>
+      <w:r>
+        <w:t>Future Improvements/Enhancements</w:t>
+      </w:r>
+      <w:bookmarkEnd w:id="17"/>
+    </w:p>
+    <w:p>
+      <w:pPr>
+        <w:pStyle w:val="ListParagraph"/>
+        <w:numPr>
+          <w:ilvl w:val="0"/>
+          <w:numId w:val="14"/>
+        </w:numPr>
+      </w:pPr>
+      <w:r>
+        <w:t>Implementation of a notification service to update the order status correctly.</w:t>
+      </w:r>
+    </w:p>
+    <w:p>
+      <w:pPr>
+        <w:pStyle w:val="ListParagraph"/>
+        <w:numPr>
+          <w:ilvl w:val="0"/>
+          <w:numId w:val="14"/>
+        </w:numPr>
+      </w:pPr>
+      <w:r>
+        <w:t>Implementation of Third Party Integration Service to use Strategy Pattern to look up for the supplier object from the factory and calls the appropriate supplier end point to place the order</w:t>
+      </w:r>
+      <w:r>
+        <w:t xml:space="preserve"> to remove the logic from order-service to call suppliers, instead order-service will call this new service for separation of concerns</w:t>
+      </w:r>
+      <w:bookmarkStart w:id="18" w:name="_GoBack"/>
+      <w:bookmarkEnd w:id="18"/>
+      <w:r>
+        <w:t>.</w:t>
+      </w:r>
+    </w:p>
+    <w:p>
+      <w:pPr>
+        <w:pStyle w:val="ListParagraph"/>
+        <w:numPr>
+          <w:ilvl w:val="0"/>
+          <w:numId w:val="14"/>
+        </w:numPr>
+      </w:pPr>
+      <w:r>
+        <w:t>Integration with IDP provider like OKTA/Oauth0 to use Open ID connect and OAUTH2 for Authentication and Authorization.</w:t>
+      </w:r>
+    </w:p>
+    <w:p>
+      <w:pPr>
+        <w:pStyle w:val="ListParagraph"/>
+        <w:numPr>
+          <w:ilvl w:val="0"/>
+          <w:numId w:val="14"/>
+        </w:numPr>
+      </w:pPr>
+      <w:r>
+        <w:t>Use of Event Driven Architecture using messages queues</w:t>
+      </w:r>
+      <w:r>
+        <w:t xml:space="preserve"> (Apache Kafka can be considered here)</w:t>
+      </w:r>
+      <w:r>
+        <w:t xml:space="preserve"> instead of Synchronous REST API Calls</w:t>
+      </w:r>
+    </w:p>
+    <w:p>
+      <w:pPr>
+        <w:pStyle w:val="ListParagraph"/>
+        <w:numPr>
+          <w:ilvl w:val="0"/>
+          <w:numId w:val="14"/>
+        </w:numPr>
+      </w:pPr>
+      <w:r>
+        <w:t xml:space="preserve">Using Istio service mesh for the </w:t>
+      </w:r>
+      <w:r>
+        <w:t>cross-cutting</w:t>
+      </w:r>
+      <w:r>
+        <w:t xml:space="preserve"> concerns.</w:t>
+      </w:r>
+    </w:p>
+    <w:p>
+      <w:pPr>
+        <w:pStyle w:val="ListParagraph"/>
+        <w:numPr>
+          <w:ilvl w:val="0"/>
+          <w:numId w:val="14"/>
+        </w:numPr>
+      </w:pPr>
+      <w:r>
+        <w:t>Separation of Automatic Inventory Check Scheduler from the Inventory Service to add as a separate service, this can be added as K8S job as well or we can also explore serverless architecture like Azure Functions/AWS Lambda/Google Cloud Functions</w:t>
+      </w:r>
+    </w:p>
+    <w:p>
+      <w:pPr>
+        <w:pStyle w:val="ListParagraph"/>
+        <w:numPr>
+          <w:ilvl w:val="0"/>
+          <w:numId w:val="14"/>
+        </w:numPr>
+      </w:pPr>
+      <w:r>
+        <w:t>Use of Docker files in the project and use of Kubernetes as Container Orchestration Platform</w:t>
+      </w:r>
+      <w:r>
+        <w:t xml:space="preserve"> with predefined auto scaling options</w:t>
+      </w:r>
+      <w:r>
+        <w:t>.</w:t>
+      </w:r>
+    </w:p>
+    <w:p>
+      <w:pPr>
+        <w:pStyle w:val="ListParagraph"/>
+        <w:numPr>
+          <w:ilvl w:val="0"/>
+          <w:numId w:val="14"/>
+        </w:numPr>
+      </w:pPr>
+      <w:r>
+        <w:t>Exploring NO SQL databases like Apache Cassandra, Mongo DB or Redis to improve the overall availability and the performance</w:t>
+      </w:r>
+    </w:p>
+    <w:p>
+      <w:pPr>
+        <w:pStyle w:val="ListParagraph"/>
+        <w:numPr>
+          <w:ilvl w:val="0"/>
+          <w:numId w:val="14"/>
+        </w:numPr>
+      </w:pPr>
+      <w:r>
+        <w:t>Integration of distributed tracing and observability tools and metrics.</w:t>
+      </w:r>
     </w:p>
     <w:p/>
     <w:p>
@@ -3623,6 +3834,8 @@
     </w:p>
     <w:p/>
     <w:sectPr>
+      <w:headerReference w:type="default" r:id="rId9"/>
+      <w:footerReference w:type="default" r:id="rId10"/>
       <w:pgSz w:w="12240" w:h="15840"/>
       <w:pgMar w:top="1440" w:right="1440" w:bottom="1440" w:left="1440" w:header="720" w:footer="720" w:gutter="0"/>
       <w:cols w:space="720"/>
@@ -3657,6 +3870,19 @@
 </w:endnotes>
 </file>
 
+<file path=word/footer1.xml><?xml version="1.0" encoding="utf-8"?>
+<w:ftr xmlns:wpc="http://schemas.microsoft.com/office/word/2010/wordprocessingCanvas" xmlns:cx="http://schemas.microsoft.com/office/drawing/2014/chartex" xmlns:cx1="http://schemas.microsoft.com/office/drawing/2015/9/8/chartex" xmlns:cx2="http://schemas.microsoft.com/office/drawing/2015/10/21/chartex" xmlns:cx3="http://schemas.microsoft.com/office/drawing/2016/5/9/chartex" xmlns:cx4="http://schemas.microsoft.com/office/drawing/2016/5/10/chartex" xmlns:cx5="http://schemas.microsoft.com/office/drawing/2016/5/11/chartex" xmlns:cx6="http://schemas.microsoft.com/office/drawing/2016/5/12/chartex" xmlns:cx7="http://schemas.microsoft.com/office/drawing/2016/5/13/chartex" xmlns:cx8="http://schemas.microsoft.com/office/drawing/2016/5/14/chartex" xmlns:mc="http://schemas.openxmlformats.org/markup-compatibility/2006" xmlns:aink="http://schemas.microsoft.com/office/drawing/2016/ink" xmlns:am3d="http://schemas.microsoft.com/office/drawing/2017/model3d" xmlns:o="urn:schemas-microsoft-com:office:office" xmlns:r="http://schemas.openxmlformats.org/officeDocument/2006/relationships" xmlns:m="http://schemas.openxmlformats.org/officeDocument/2006/math" xmlns:v="urn:schemas-microsoft-com:vml" xmlns:wp14="http://schemas.microsoft.com/office/word/2010/wordprocessingDrawing" xmlns:wp="http://schemas.openxmlformats.org/drawingml/2006/wordprocessingDrawing" xmlns:w10="urn:schemas-microsoft-com:office:word" xmlns:w="http://schemas.openxmlformats.org/wordprocessingml/2006/main" xmlns:w14="http://schemas.microsoft.com/office/word/2010/wordml" xmlns:w15="http://schemas.microsoft.com/office/word/2012/wordml" xmlns:w16cex="http://schemas.microsoft.com/office/word/2018/wordml/cex" xmlns:w16cid="http://schemas.microsoft.com/office/word/2016/wordml/cid" xmlns:w16="http://schemas.microsoft.com/office/word/2018/wordml" xmlns:w16se="http://schemas.microsoft.com/office/word/2015/wordml/symex" xmlns:wpg="http://schemas.microsoft.com/office/word/2010/wordprocessingGroup" xmlns:wpi="http://schemas.microsoft.com/office/word/2010/wordprocessingInk" xmlns:wne="http://schemas.microsoft.com/office/word/2006/wordml" xmlns:wps="http://schemas.microsoft.com/office/word/2010/wordprocessingShape" mc:Ignorable="w14 w15 w16se w16cid w16 w16cex wp14">
+  <w:p>
+    <w:pPr>
+      <w:pStyle w:val="Footer"/>
+    </w:pPr>
+    <w:r>
+      <w:t>Created By: Abdul Rab Khan, 17-Jan-2024</w:t>
+    </w:r>
+  </w:p>
+</w:ftr>
+</file>
+
 <file path=word/footnotes.xml><?xml version="1.0" encoding="utf-8"?>
 <w:footnotes xmlns:wpc="http://schemas.microsoft.com/office/word/2010/wordprocessingCanvas" xmlns:cx="http://schemas.microsoft.com/office/drawing/2014/chartex" xmlns:cx1="http://schemas.microsoft.com/office/drawing/2015/9/8/chartex" xmlns:cx2="http://schemas.microsoft.com/office/drawing/2015/10/21/chartex" xmlns:cx3="http://schemas.microsoft.com/office/drawing/2016/5/9/chartex" xmlns:cx4="http://schemas.microsoft.com/office/drawing/2016/5/10/chartex" xmlns:cx5="http://schemas.microsoft.com/office/drawing/2016/5/11/chartex" xmlns:cx6="http://schemas.microsoft.com/office/drawing/2016/5/12/chartex" xmlns:cx7="http://schemas.microsoft.com/office/drawing/2016/5/13/chartex" xmlns:cx8="http://schemas.microsoft.com/office/drawing/2016/5/14/chartex" xmlns:mc="http://schemas.openxmlformats.org/markup-compatibility/2006" xmlns:aink="http://schemas.microsoft.com/office/drawing/2016/ink" xmlns:am3d="http://schemas.microsoft.com/office/drawing/2017/model3d" xmlns:o="urn:schemas-microsoft-com:office:office" xmlns:r="http://schemas.openxmlformats.org/officeDocument/2006/relationships" xmlns:m="http://schemas.openxmlformats.org/officeDocument/2006/math" xmlns:v="urn:schemas-microsoft-com:vml" xmlns:wp14="http://schemas.microsoft.com/office/word/2010/wordprocessingDrawing" xmlns:wp="http://schemas.openxmlformats.org/drawingml/2006/wordprocessingDrawing" xmlns:w10="urn:schemas-microsoft-com:office:word" xmlns:w="http://schemas.openxmlformats.org/wordprocessingml/2006/main" xmlns:w14="http://schemas.microsoft.com/office/word/2010/wordml" xmlns:w15="http://schemas.microsoft.com/office/word/2012/wordml" xmlns:w16cex="http://schemas.microsoft.com/office/word/2018/wordml/cex" xmlns:w16cid="http://schemas.microsoft.com/office/word/2016/wordml/cid" xmlns:w16="http://schemas.microsoft.com/office/word/2018/wordml" xmlns:w16se="http://schemas.microsoft.com/office/word/2015/wordml/symex" xmlns:wpg="http://schemas.microsoft.com/office/word/2010/wordprocessingGroup" xmlns:wpi="http://schemas.microsoft.com/office/word/2010/wordprocessingInk" xmlns:wne="http://schemas.microsoft.com/office/word/2006/wordml" xmlns:wps="http://schemas.microsoft.com/office/word/2010/wordprocessingShape" mc:Ignorable="w14 w15 w16se w16cid w16 w16cex wp14">
   <w:footnote w:type="separator" w:id="-1">
@@ -3680,6 +3906,19 @@
     </w:p>
   </w:footnote>
 </w:footnotes>
+</file>
+
+<file path=word/header1.xml><?xml version="1.0" encoding="utf-8"?>
+<w:hdr xmlns:wpc="http://schemas.microsoft.com/office/word/2010/wordprocessingCanvas" xmlns:cx="http://schemas.microsoft.com/office/drawing/2014/chartex" xmlns:cx1="http://schemas.microsoft.com/office/drawing/2015/9/8/chartex" xmlns:cx2="http://schemas.microsoft.com/office/drawing/2015/10/21/chartex" xmlns:cx3="http://schemas.microsoft.com/office/drawing/2016/5/9/chartex" xmlns:cx4="http://schemas.microsoft.com/office/drawing/2016/5/10/chartex" xmlns:cx5="http://schemas.microsoft.com/office/drawing/2016/5/11/chartex" xmlns:cx6="http://schemas.microsoft.com/office/drawing/2016/5/12/chartex" xmlns:cx7="http://schemas.microsoft.com/office/drawing/2016/5/13/chartex" xmlns:cx8="http://schemas.microsoft.com/office/drawing/2016/5/14/chartex" xmlns:mc="http://schemas.openxmlformats.org/markup-compatibility/2006" xmlns:aink="http://schemas.microsoft.com/office/drawing/2016/ink" xmlns:am3d="http://schemas.microsoft.com/office/drawing/2017/model3d" xmlns:o="urn:schemas-microsoft-com:office:office" xmlns:r="http://schemas.openxmlformats.org/officeDocument/2006/relationships" xmlns:m="http://schemas.openxmlformats.org/officeDocument/2006/math" xmlns:v="urn:schemas-microsoft-com:vml" xmlns:wp14="http://schemas.microsoft.com/office/word/2010/wordprocessingDrawing" xmlns:wp="http://schemas.openxmlformats.org/drawingml/2006/wordprocessingDrawing" xmlns:w10="urn:schemas-microsoft-com:office:word" xmlns:w="http://schemas.openxmlformats.org/wordprocessingml/2006/main" xmlns:w14="http://schemas.microsoft.com/office/word/2010/wordml" xmlns:w15="http://schemas.microsoft.com/office/word/2012/wordml" xmlns:w16cex="http://schemas.microsoft.com/office/word/2018/wordml/cex" xmlns:w16cid="http://schemas.microsoft.com/office/word/2016/wordml/cid" xmlns:w16="http://schemas.microsoft.com/office/word/2018/wordml" xmlns:w16se="http://schemas.microsoft.com/office/word/2015/wordml/symex" xmlns:wpg="http://schemas.microsoft.com/office/word/2010/wordprocessingGroup" xmlns:wpi="http://schemas.microsoft.com/office/word/2010/wordprocessingInk" xmlns:wne="http://schemas.microsoft.com/office/word/2006/wordml" xmlns:wps="http://schemas.microsoft.com/office/word/2010/wordprocessingShape" mc:Ignorable="w14 w15 w16se w16cid w16 w16cex wp14">
+  <w:p>
+    <w:pPr>
+      <w:pStyle w:val="Header"/>
+    </w:pPr>
+    <w:r>
+      <w:t>Garage Parts Management Technical Design</w:t>
+    </w:r>
+  </w:p>
+</w:hdr>
 </file>
 
 <file path=word/numbering.xml><?xml version="1.0" encoding="utf-8"?>
@@ -4427,6 +4666,119 @@
     </w:lvl>
   </w:abstractNum>
   <w:abstractNum w:abstractNumId="8" w15:restartNumberingAfterBreak="0">
+    <w:nsid w:val="546F7D9B"/>
+    <w:multiLevelType w:val="hybridMultilevel"/>
+    <w:tmpl w:val="ED2C4404"/>
+    <w:lvl w:ilvl="0" w:tplc="04090001">
+      <w:start w:val="1"/>
+      <w:numFmt w:val="bullet"/>
+      <w:lvlText w:val=""/>
+      <w:lvlJc w:val="left"/>
+      <w:pPr>
+        <w:ind w:left="1215" w:hanging="360"/>
+      </w:pPr>
+      <w:rPr>
+        <w:rFonts w:ascii="Symbol" w:hAnsi="Symbol" w:hint="default"/>
+      </w:rPr>
+    </w:lvl>
+    <w:lvl w:ilvl="1" w:tplc="04090003" w:tentative="1">
+      <w:start w:val="1"/>
+      <w:numFmt w:val="bullet"/>
+      <w:lvlText w:val="o"/>
+      <w:lvlJc w:val="left"/>
+      <w:pPr>
+        <w:ind w:left="1935" w:hanging="360"/>
+      </w:pPr>
+      <w:rPr>
+        <w:rFonts w:ascii="Courier New" w:hAnsi="Courier New" w:cs="Courier New" w:hint="default"/>
+      </w:rPr>
+    </w:lvl>
+    <w:lvl w:ilvl="2" w:tplc="04090005" w:tentative="1">
+      <w:start w:val="1"/>
+      <w:numFmt w:val="bullet"/>
+      <w:lvlText w:val=""/>
+      <w:lvlJc w:val="left"/>
+      <w:pPr>
+        <w:ind w:left="2655" w:hanging="360"/>
+      </w:pPr>
+      <w:rPr>
+        <w:rFonts w:ascii="Wingdings" w:hAnsi="Wingdings" w:hint="default"/>
+      </w:rPr>
+    </w:lvl>
+    <w:lvl w:ilvl="3" w:tplc="04090001" w:tentative="1">
+      <w:start w:val="1"/>
+      <w:numFmt w:val="bullet"/>
+      <w:lvlText w:val=""/>
+      <w:lvlJc w:val="left"/>
+      <w:pPr>
+        <w:ind w:left="3375" w:hanging="360"/>
+      </w:pPr>
+      <w:rPr>
+        <w:rFonts w:ascii="Symbol" w:hAnsi="Symbol" w:hint="default"/>
+      </w:rPr>
+    </w:lvl>
+    <w:lvl w:ilvl="4" w:tplc="04090003" w:tentative="1">
+      <w:start w:val="1"/>
+      <w:numFmt w:val="bullet"/>
+      <w:lvlText w:val="o"/>
+      <w:lvlJc w:val="left"/>
+      <w:pPr>
+        <w:ind w:left="4095" w:hanging="360"/>
+      </w:pPr>
+      <w:rPr>
+        <w:rFonts w:ascii="Courier New" w:hAnsi="Courier New" w:cs="Courier New" w:hint="default"/>
+      </w:rPr>
+    </w:lvl>
+    <w:lvl w:ilvl="5" w:tplc="04090005" w:tentative="1">
+      <w:start w:val="1"/>
+      <w:numFmt w:val="bullet"/>
+      <w:lvlText w:val=""/>
+      <w:lvlJc w:val="left"/>
+      <w:pPr>
+        <w:ind w:left="4815" w:hanging="360"/>
+      </w:pPr>
+      <w:rPr>
+        <w:rFonts w:ascii="Wingdings" w:hAnsi="Wingdings" w:hint="default"/>
+      </w:rPr>
+    </w:lvl>
+    <w:lvl w:ilvl="6" w:tplc="04090001" w:tentative="1">
+      <w:start w:val="1"/>
+      <w:numFmt w:val="bullet"/>
+      <w:lvlText w:val=""/>
+      <w:lvlJc w:val="left"/>
+      <w:pPr>
+        <w:ind w:left="5535" w:hanging="360"/>
+      </w:pPr>
+      <w:rPr>
+        <w:rFonts w:ascii="Symbol" w:hAnsi="Symbol" w:hint="default"/>
+      </w:rPr>
+    </w:lvl>
+    <w:lvl w:ilvl="7" w:tplc="04090003" w:tentative="1">
+      <w:start w:val="1"/>
+      <w:numFmt w:val="bullet"/>
+      <w:lvlText w:val="o"/>
+      <w:lvlJc w:val="left"/>
+      <w:pPr>
+        <w:ind w:left="6255" w:hanging="360"/>
+      </w:pPr>
+      <w:rPr>
+        <w:rFonts w:ascii="Courier New" w:hAnsi="Courier New" w:cs="Courier New" w:hint="default"/>
+      </w:rPr>
+    </w:lvl>
+    <w:lvl w:ilvl="8" w:tplc="04090005" w:tentative="1">
+      <w:start w:val="1"/>
+      <w:numFmt w:val="bullet"/>
+      <w:lvlText w:val=""/>
+      <w:lvlJc w:val="left"/>
+      <w:pPr>
+        <w:ind w:left="6975" w:hanging="360"/>
+      </w:pPr>
+      <w:rPr>
+        <w:rFonts w:ascii="Wingdings" w:hAnsi="Wingdings" w:hint="default"/>
+      </w:rPr>
+    </w:lvl>
+  </w:abstractNum>
+  <w:abstractNum w:abstractNumId="9" w15:restartNumberingAfterBreak="0">
     <w:nsid w:val="645B4828"/>
     <w:multiLevelType w:val="hybridMultilevel"/>
     <w:tmpl w:val="BA40A2A8"/>
@@ -4512,7 +4864,7 @@
       </w:pPr>
     </w:lvl>
   </w:abstractNum>
-  <w:abstractNum w:abstractNumId="9" w15:restartNumberingAfterBreak="0">
+  <w:abstractNum w:abstractNumId="10" w15:restartNumberingAfterBreak="0">
     <w:nsid w:val="6DAA5C51"/>
     <w:multiLevelType w:val="hybridMultilevel"/>
     <w:tmpl w:val="AAB46354"/>
@@ -4625,7 +4977,7 @@
       </w:rPr>
     </w:lvl>
   </w:abstractNum>
-  <w:abstractNum w:abstractNumId="10" w15:restartNumberingAfterBreak="0">
+  <w:abstractNum w:abstractNumId="11" w15:restartNumberingAfterBreak="0">
     <w:nsid w:val="6FF72197"/>
     <w:multiLevelType w:val="hybridMultilevel"/>
     <w:tmpl w:val="82D81672"/>
@@ -4714,7 +5066,7 @@
       </w:pPr>
     </w:lvl>
   </w:abstractNum>
-  <w:abstractNum w:abstractNumId="11" w15:restartNumberingAfterBreak="0">
+  <w:abstractNum w:abstractNumId="12" w15:restartNumberingAfterBreak="0">
     <w:nsid w:val="724226EF"/>
     <w:multiLevelType w:val="hybridMultilevel"/>
     <w:tmpl w:val="C7049A60"/>
@@ -4827,7 +5179,7 @@
       </w:rPr>
     </w:lvl>
   </w:abstractNum>
-  <w:abstractNum w:abstractNumId="12" w15:restartNumberingAfterBreak="0">
+  <w:abstractNum w:abstractNumId="13" w15:restartNumberingAfterBreak="0">
     <w:nsid w:val="75F800F7"/>
     <w:multiLevelType w:val="hybridMultilevel"/>
     <w:tmpl w:val="41361096"/>
@@ -4941,7 +5293,7 @@
     </w:lvl>
   </w:abstractNum>
   <w:num w:numId="1">
-    <w:abstractNumId w:val="10"/>
+    <w:abstractNumId w:val="11"/>
   </w:num>
   <w:num w:numId="2">
     <w:abstractNumId w:val="0"/>
@@ -4956,10 +5308,10 @@
     <w:abstractNumId w:val="6"/>
   </w:num>
   <w:num w:numId="6">
-    <w:abstractNumId w:val="12"/>
+    <w:abstractNumId w:val="13"/>
   </w:num>
   <w:num w:numId="7">
-    <w:abstractNumId w:val="9"/>
+    <w:abstractNumId w:val="10"/>
   </w:num>
   <w:num w:numId="8">
     <w:abstractNumId w:val="3"/>
@@ -4968,7 +5320,7 @@
     <w:abstractNumId w:val="1"/>
   </w:num>
   <w:num w:numId="10">
-    <w:abstractNumId w:val="8"/>
+    <w:abstractNumId w:val="9"/>
   </w:num>
   <w:num w:numId="11">
     <w:abstractNumId w:val="5"/>
@@ -5001,19 +5353,13 @@
     </w:lvlOverride>
   </w:num>
   <w:num w:numId="12">
-    <w:abstractNumId w:val="11"/>
-    <w:lvlOverride w:ilvl="0"/>
-    <w:lvlOverride w:ilvl="1"/>
-    <w:lvlOverride w:ilvl="2"/>
-    <w:lvlOverride w:ilvl="3"/>
-    <w:lvlOverride w:ilvl="4"/>
-    <w:lvlOverride w:ilvl="5"/>
-    <w:lvlOverride w:ilvl="6"/>
-    <w:lvlOverride w:ilvl="7"/>
-    <w:lvlOverride w:ilvl="8"/>
+    <w:abstractNumId w:val="12"/>
   </w:num>
   <w:num w:numId="13">
     <w:abstractNumId w:val="7"/>
+  </w:num>
+  <w:num w:numId="14">
+    <w:abstractNumId w:val="8"/>
   </w:num>
   <w:numIdMacAtCleanup w:val="13"/>
 </w:numbering>
@@ -5487,6 +5833,7 @@
   <w:style w:type="character" w:default="1" w:styleId="DefaultParagraphFont">
     <w:name w:val="Default Paragraph Font"/>
     <w:uiPriority w:val="1"/>
+    <w:semiHidden/>
     <w:unhideWhenUsed/>
   </w:style>
   <w:style w:type="table" w:default="1" w:styleId="TableNormal">
@@ -6073,7 +6420,7 @@
 </file>
 
 <file path=customXml/itemProps1.xml><?xml version="1.0" encoding="utf-8"?>
-<ds:datastoreItem xmlns:ds="http://schemas.openxmlformats.org/officeDocument/2006/customXml" ds:itemID="{66740449-9261-4976-81CE-0167E9DF683B}">
+<ds:datastoreItem xmlns:ds="http://schemas.openxmlformats.org/officeDocument/2006/customXml" ds:itemID="{E4525B71-E53E-40A0-A75A-8C73C3F0FC1F}">
   <ds:schemaRefs>
     <ds:schemaRef ds:uri="http://schemas.openxmlformats.org/officeDocument/2006/bibliography"/>
   </ds:schemaRefs>

</xml_diff>